<commit_message>
added the TEE explanation.
</commit_message>
<xml_diff>
--- a/documents/Technical problem Share by LYC16052020.docx
+++ b/documents/Technical problem Share by LYC16052020.docx
@@ -172,7 +172,7 @@
         <w:widowControl/>
         <w:jc w:val="left"/>
         <w:rPr>
-          <w:rFonts w:ascii="Calibri" w:eastAsia="SimSun" w:hAnsi="Calibri" w:cs="Calibri" w:hint="eastAsia"/>
+          <w:rFonts w:ascii="Calibri" w:eastAsia="SimSun" w:hAnsi="Calibri" w:cs="Calibri"/>
           <w:color w:val="201F1E"/>
           <w:kern w:val="0"/>
           <w:sz w:val="22"/>
@@ -210,7 +210,7 @@
         <w:widowControl/>
         <w:jc w:val="left"/>
         <w:rPr>
-          <w:rFonts w:ascii="Calibri" w:eastAsia="SimSun" w:hAnsi="Calibri" w:cs="Calibri" w:hint="eastAsia"/>
+          <w:rFonts w:ascii="Calibri" w:eastAsia="SimSun" w:hAnsi="Calibri" w:cs="Calibri"/>
           <w:color w:val="201F1E"/>
           <w:kern w:val="0"/>
           <w:sz w:val="22"/>
@@ -433,24 +433,11 @@
             <v:path o:extrusionok="f" gradientshapeok="t" o:connecttype="rect"/>
             <o:lock v:ext="edit" aspectratio="t"/>
           </v:shapetype>
-          <v:shape id="_x0000_i1025" type="#_x0000_t75" style="width:330pt;height:218.25pt">
+          <v:shape id="_x0000_i1025" type="#_x0000_t75" style="width:346.5pt;height:229.5pt">
             <v:imagedata r:id="rId7" o:title="1_QU8i8puXQMnq5cfDabpCxQ"/>
           </v:shape>
         </w:pict>
       </w:r>
-    </w:p>
-    <w:p>
-      <w:pPr>
-        <w:widowControl/>
-        <w:jc w:val="left"/>
-        <w:rPr>
-          <w:rFonts w:ascii="Calibri" w:eastAsia="SimSun" w:hAnsi="Calibri" w:cs="Calibri"/>
-          <w:color w:val="201F1E"/>
-          <w:kern w:val="0"/>
-          <w:sz w:val="22"/>
-          <w:lang w:val="en-SG"/>
-        </w:rPr>
-      </w:pPr>
     </w:p>
     <w:p>
       <w:pPr>
@@ -791,7 +778,6 @@
           <w:szCs w:val="21"/>
           <w:lang w:val="en-SG"/>
         </w:rPr>
-        <w:lastRenderedPageBreak/>
         <w:t>Android KeyStore mitigates unauthorized use of key material on the Android device by making apps specify authorized uses of their keys and then enforcing these restrictions outside of the apps' processes.</w:t>
       </w:r>
     </w:p>
@@ -1383,23 +1369,40 @@
     <w:p>
       <w:pPr>
         <w:pStyle w:val="a5"/>
+        <w:numPr>
+          <w:ilvl w:val="0"/>
+          <w:numId w:val="4"/>
+        </w:numPr>
         <w:spacing w:before="0" w:beforeAutospacing="0" w:after="0" w:afterAutospacing="0"/>
+        <w:rPr>
+          <w:rFonts w:ascii="Calibri" w:hAnsi="Calibri" w:cs="Calibri" w:hint="eastAsia"/>
+          <w:b/>
+          <w:color w:val="201F1E"/>
+          <w:lang w:val="en-SG"/>
+        </w:rPr>
+      </w:pPr>
+      <w:r>
         <w:rPr>
           <w:rFonts w:ascii="Calibri" w:hAnsi="Calibri" w:cs="Calibri"/>
           <w:b/>
           <w:color w:val="201F1E"/>
           <w:lang w:val="en-SG"/>
         </w:rPr>
-      </w:pPr>
-      <w:r>
+        <w:t xml:space="preserve">Reference </w:t>
+      </w:r>
+    </w:p>
+    <w:p>
+      <w:pPr>
+        <w:pStyle w:val="a5"/>
+        <w:spacing w:before="0" w:beforeAutospacing="0" w:after="0" w:afterAutospacing="0"/>
+        <w:ind w:left="360"/>
         <w:rPr>
           <w:rFonts w:ascii="Calibri" w:hAnsi="Calibri" w:cs="Calibri"/>
           <w:b/>
           <w:color w:val="201F1E"/>
           <w:lang w:val="en-SG"/>
         </w:rPr>
-        <w:t xml:space="preserve">4. Reference </w:t>
-      </w:r>
+      </w:pPr>
     </w:p>
     <w:p>
       <w:pPr>
@@ -1429,11 +1432,7 @@
         <w:pStyle w:val="a5"/>
         <w:spacing w:before="0" w:beforeAutospacing="0" w:after="0" w:afterAutospacing="0"/>
         <w:rPr>
-          <w:rFonts w:asciiTheme="minorHAnsi" w:hAnsiTheme="minorHAnsi" w:cstheme="minorHAnsi"/>
-          <w:color w:val="201F1E"/>
-          <w:sz w:val="21"/>
-          <w:szCs w:val="21"/>
-          <w:lang w:val="en-SG"/>
+          <w:rFonts w:hint="eastAsia"/>
         </w:rPr>
       </w:pPr>
       <w:hyperlink r:id="rId8" w:tgtFrame="_blank" w:history="1">
@@ -1455,10 +1454,24 @@
         <w:pStyle w:val="a5"/>
         <w:spacing w:before="0" w:beforeAutospacing="0" w:after="0" w:afterAutospacing="0"/>
         <w:rPr>
+          <w:rFonts w:asciiTheme="minorHAnsi" w:hAnsiTheme="minorHAnsi" w:cstheme="minorHAnsi" w:hint="eastAsia"/>
+          <w:color w:val="201F1E"/>
+          <w:sz w:val="21"/>
+          <w:szCs w:val="21"/>
+          <w:lang w:val="en-SG"/>
+        </w:rPr>
+      </w:pPr>
+    </w:p>
+    <w:p>
+      <w:pPr>
+        <w:pStyle w:val="a5"/>
+        <w:spacing w:before="0" w:beforeAutospacing="0" w:after="0" w:afterAutospacing="0"/>
+        <w:rPr>
           <w:rFonts w:asciiTheme="minorHAnsi" w:hAnsiTheme="minorHAnsi" w:cstheme="minorHAnsi"/>
           <w:color w:val="201F1E"/>
           <w:sz w:val="21"/>
           <w:szCs w:val="21"/>
+          <w:lang w:val="en-SG"/>
         </w:rPr>
       </w:pPr>
       <w:r>

</xml_diff>